<commit_message>
feat: capture comment ranges
`get_text` now captures comment ranges in a DepthCollector instance.
Each comment range is a tuple of (run counts before comment start + 1,
run counts before comment end + 1).
</commit_message>
<xml_diff>
--- a/tests/resources/comments.docx
+++ b/tests/resources/comments.docx
@@ -3,9 +3,10 @@
 <w:document xmlns:wpc="http://schemas.microsoft.com/office/word/2010/wordprocessingCanvas" xmlns:cx="http://schemas.microsoft.com/office/drawing/2014/chartex" xmlns:cx1="http://schemas.microsoft.com/office/drawing/2015/9/8/chartex" xmlns:cx2="http://schemas.microsoft.com/office/drawing/2015/10/21/chartex" xmlns:cx3="http://schemas.microsoft.com/office/drawing/2016/5/9/chartex" xmlns:cx4="http://schemas.microsoft.com/office/drawing/2016/5/10/chartex" xmlns:cx5="http://schemas.microsoft.com/office/drawing/2016/5/11/chartex" xmlns:cx6="http://schemas.microsoft.com/office/drawing/2016/5/12/chartex" xmlns:cx7="http://schemas.microsoft.com/office/drawing/2016/5/13/chartex" xmlns:cx8="http://schemas.microsoft.com/office/drawing/2016/5/14/chartex" xmlns:mc="http://schemas.openxmlformats.org/markup-compatibility/2006" xmlns:aink="http://schemas.microsoft.com/office/drawing/2016/ink" xmlns:am3d="http://schemas.microsoft.com/office/drawing/2017/model3d" xmlns:o="urn:schemas-microsoft-com:office:office" xmlns:oel="http://schemas.microsoft.com/office/2019/extlst" xmlns:r="http://schemas.openxmlformats.org/officeDocument/2006/relationships" xmlns:m="http://schemas.openxmlformats.org/officeDocument/2006/math" xmlns:v="urn:schemas-microsoft-com:vml" xmlns:wp14="http://schemas.microsoft.com/office/word/2010/wordprocessingDrawing" xmlns:wp="http://schemas.openxmlformats.org/drawingml/2006/wordprocessingDrawing" xmlns:w10="urn:schemas-microsoft-com:office:word" xmlns:w="http://schemas.openxmlformats.org/wordprocessingml/2006/main" xmlns:w14="http://schemas.microsoft.com/office/word/2010/wordml" xmlns:w15="http://schemas.microsoft.com/office/word/2012/wordml" xmlns:w16cex="http://schemas.microsoft.com/office/word/2018/wordml/cex" xmlns:w16cid="http://schemas.microsoft.com/office/word/2016/wordml/cid" xmlns:w16="http://schemas.microsoft.com/office/word/2018/wordml" xmlns:w16du="http://schemas.microsoft.com/office/word/2023/wordml/word16du" xmlns:w16sdtdh="http://schemas.microsoft.com/office/word/2020/wordml/sdtdatahash" xmlns:w16se="http://schemas.microsoft.com/office/word/2015/wordml/symex" xmlns:wpg="http://schemas.microsoft.com/office/word/2010/wordprocessingGroup" xmlns:wpi="http://schemas.microsoft.com/office/word/2010/wordprocessingInk" xmlns:wne="http://schemas.microsoft.com/office/word/2006/wordml" xmlns:wps="http://schemas.microsoft.com/office/word/2010/wordprocessingShape" mc:Ignorable="w14 w15 w16se w16cid w16 w16cex w16sdtdh w16du wp14">
   <w:body>
     <w:p>
-      <w:commentRangeStart w:id="0"/>
+      <w:bookmarkStart w:id="0" w:name="_Hlk162616003"/>
       <w:commentRangeStart w:id="1"/>
       <w:commentRangeStart w:id="2"/>
+      <w:commentRangeStart w:id="3"/>
       <w:r>
         <w:t xml:space="preserve">Lorem ipsum dolor sit </w:t>
       </w:r>
@@ -49,7 +50,7 @@
       <w:r>
         <w:t xml:space="preserve"> </w:t>
       </w:r>
-      <w:commentRangeStart w:id="3"/>
+      <w:commentRangeStart w:id="4"/>
       <w:proofErr w:type="spellStart"/>
       <w:r>
         <w:t>tempor</w:t>
@@ -82,13 +83,6 @@
       <w:r>
         <w:t>.</w:t>
       </w:r>
-      <w:commentRangeEnd w:id="0"/>
-      <w:r>
-        <w:rPr>
-          <w:rStyle w:val="CommentReference"/>
-        </w:rPr>
-        <w:commentReference w:id="0"/>
-      </w:r>
       <w:commentRangeEnd w:id="1"/>
       <w:r>
         <w:rPr>
@@ -110,7 +104,146 @@
         </w:rPr>
         <w:commentReference w:id="3"/>
       </w:r>
-    </w:p>
+      <w:commentRangeEnd w:id="4"/>
+      <w:r>
+        <w:rPr>
+          <w:rStyle w:val="CommentReference"/>
+        </w:rPr>
+        <w:commentReference w:id="4"/>
+      </w:r>
+    </w:p>
+    <w:bookmarkEnd w:id="0"/>
+    <w:p>
+      <w:r>
+        <w:t>Par2</w:t>
+      </w:r>
+    </w:p>
+    <w:p>
+      <w:r>
+        <w:t>Par3</w:t>
+      </w:r>
+    </w:p>
+    <w:p>
+      <w:r>
+        <w:t>Par4</w:t>
+      </w:r>
+    </w:p>
+    <w:p>
+      <w:r>
+        <w:t>Par5</w:t>
+      </w:r>
+      <w:r>
+        <w:t xml:space="preserve"> </w:t>
+      </w:r>
+      <w:commentRangeStart w:id="5"/>
+      <w:commentRangeStart w:id="6"/>
+      <w:commentRangeStart w:id="7"/>
+      <w:r>
+        <w:t xml:space="preserve">Lorem ipsum dolor sit </w:t>
+      </w:r>
+      <w:proofErr w:type="spellStart"/>
+      <w:r>
+        <w:t>amet</w:t>
+      </w:r>
+      <w:proofErr w:type="spellEnd"/>
+      <w:r>
+        <w:t xml:space="preserve">, </w:t>
+      </w:r>
+      <w:proofErr w:type="spellStart"/>
+      <w:r>
+        <w:t>consectetur</w:t>
+      </w:r>
+      <w:proofErr w:type="spellEnd"/>
+      <w:r>
+        <w:t xml:space="preserve"> </w:t>
+      </w:r>
+      <w:proofErr w:type="spellStart"/>
+      <w:r>
+        <w:t>adipiscing</w:t>
+      </w:r>
+      <w:proofErr w:type="spellEnd"/>
+      <w:r>
+        <w:t xml:space="preserve"> </w:t>
+      </w:r>
+      <w:proofErr w:type="spellStart"/>
+      <w:r>
+        <w:t>elit</w:t>
+      </w:r>
+      <w:proofErr w:type="spellEnd"/>
+      <w:r>
+        <w:t xml:space="preserve">, sed do </w:t>
+      </w:r>
+      <w:proofErr w:type="spellStart"/>
+      <w:r>
+        <w:t>eiusmod</w:t>
+      </w:r>
+      <w:proofErr w:type="spellEnd"/>
+      <w:r>
+        <w:t xml:space="preserve"> </w:t>
+      </w:r>
+      <w:commentRangeStart w:id="8"/>
+      <w:proofErr w:type="spellStart"/>
+      <w:r>
+        <w:t>tempor</w:t>
+      </w:r>
+      <w:proofErr w:type="spellEnd"/>
+      <w:r>
+        <w:t xml:space="preserve"> </w:t>
+      </w:r>
+      <w:proofErr w:type="spellStart"/>
+      <w:r>
+        <w:t>incididunt</w:t>
+      </w:r>
+      <w:proofErr w:type="spellEnd"/>
+      <w:r>
+        <w:t xml:space="preserve"> </w:t>
+      </w:r>
+      <w:proofErr w:type="spellStart"/>
+      <w:r>
+        <w:t>ut</w:t>
+      </w:r>
+      <w:proofErr w:type="spellEnd"/>
+      <w:r>
+        <w:t xml:space="preserve"> labore et dolore magna </w:t>
+      </w:r>
+      <w:proofErr w:type="spellStart"/>
+      <w:r>
+        <w:t>aliqua</w:t>
+      </w:r>
+      <w:proofErr w:type="spellEnd"/>
+      <w:r>
+        <w:t>.</w:t>
+      </w:r>
+      <w:commentRangeEnd w:id="5"/>
+      <w:r>
+        <w:rPr>
+          <w:rStyle w:val="CommentReference"/>
+        </w:rPr>
+        <w:commentReference w:id="5"/>
+      </w:r>
+      <w:commentRangeEnd w:id="6"/>
+      <w:r>
+        <w:rPr>
+          <w:rStyle w:val="CommentReference"/>
+        </w:rPr>
+        <w:commentReference w:id="6"/>
+      </w:r>
+      <w:commentRangeEnd w:id="7"/>
+      <w:r>
+        <w:rPr>
+          <w:rStyle w:val="CommentReference"/>
+        </w:rPr>
+        <w:commentReference w:id="7"/>
+      </w:r>
+      <w:commentRangeEnd w:id="8"/>
+      <w:r>
+        <w:rPr>
+          <w:rStyle w:val="CommentReference"/>
+        </w:rPr>
+        <w:commentReference w:id="8"/>
+      </w:r>
+    </w:p>
+    <w:p/>
     <w:p>
       <w:r>
         <w:t xml:space="preserve"> </w:t>
@@ -128,7 +261,7 @@
 
 <file path=word/comments.xml><?xml version="1.0" encoding="utf-8"?>
 <w:comments xmlns:wpc="http://schemas.microsoft.com/office/word/2010/wordprocessingCanvas" xmlns:cx="http://schemas.microsoft.com/office/drawing/2014/chartex" xmlns:cx1="http://schemas.microsoft.com/office/drawing/2015/9/8/chartex" xmlns:cx2="http://schemas.microsoft.com/office/drawing/2015/10/21/chartex" xmlns:cx3="http://schemas.microsoft.com/office/drawing/2016/5/9/chartex" xmlns:cx4="http://schemas.microsoft.com/office/drawing/2016/5/10/chartex" xmlns:cx5="http://schemas.microsoft.com/office/drawing/2016/5/11/chartex" xmlns:cx6="http://schemas.microsoft.com/office/drawing/2016/5/12/chartex" xmlns:cx7="http://schemas.microsoft.com/office/drawing/2016/5/13/chartex" xmlns:cx8="http://schemas.microsoft.com/office/drawing/2016/5/14/chartex" xmlns:mc="http://schemas.openxmlformats.org/markup-compatibility/2006" xmlns:aink="http://schemas.microsoft.com/office/drawing/2016/ink" xmlns:am3d="http://schemas.microsoft.com/office/drawing/2017/model3d" xmlns:o="urn:schemas-microsoft-com:office:office" xmlns:oel="http://schemas.microsoft.com/office/2019/extlst" xmlns:r="http://schemas.openxmlformats.org/officeDocument/2006/relationships" xmlns:m="http://schemas.openxmlformats.org/officeDocument/2006/math" xmlns:v="urn:schemas-microsoft-com:vml" xmlns:wp14="http://schemas.microsoft.com/office/word/2010/wordprocessingDrawing" xmlns:wp="http://schemas.openxmlformats.org/drawingml/2006/wordprocessingDrawing" xmlns:w10="urn:schemas-microsoft-com:office:word" xmlns:w="http://schemas.openxmlformats.org/wordprocessingml/2006/main" xmlns:w14="http://schemas.microsoft.com/office/word/2010/wordml" xmlns:w15="http://schemas.microsoft.com/office/word/2012/wordml" xmlns:w16cex="http://schemas.microsoft.com/office/word/2018/wordml/cex" xmlns:w16cid="http://schemas.microsoft.com/office/word/2016/wordml/cid" xmlns:w16="http://schemas.microsoft.com/office/word/2018/wordml" xmlns:w16du="http://schemas.microsoft.com/office/word/2023/wordml/word16du" xmlns:w16sdtdh="http://schemas.microsoft.com/office/word/2020/wordml/sdtdatahash" xmlns:w16se="http://schemas.microsoft.com/office/word/2015/wordml/symex" xmlns:wpg="http://schemas.microsoft.com/office/word/2010/wordprocessingGroup" xmlns:wpi="http://schemas.microsoft.com/office/word/2010/wordprocessingInk" xmlns:wne="http://schemas.microsoft.com/office/word/2006/wordml" xmlns:wps="http://schemas.microsoft.com/office/word/2010/wordprocessingShape" mc:Ignorable="w14 w15 w16se w16cid w16 w16cex w16sdtdh w16du wp14">
-  <w:comment w:id="0" w:author="Randy Bartels" w:date="2024-03-28T17:22:00Z" w:initials="RB">
+  <w:comment w:id="1" w:author="Randy Bartels" w:date="2024-03-28T17:22:00Z" w:initials="RB">
     <w:p>
       <w:pPr>
         <w:pStyle w:val="CommentText"/>
@@ -144,7 +277,7 @@
       </w:r>
     </w:p>
   </w:comment>
-  <w:comment w:id="1" w:author="Randy Bartels" w:date="2024-03-28T17:22:00Z" w:initials="RB">
+  <w:comment w:id="2" w:author="Randy Bartels" w:date="2024-03-28T17:22:00Z" w:initials="RB">
     <w:p>
       <w:pPr>
         <w:pStyle w:val="CommentText"/>
@@ -160,7 +293,7 @@
       </w:r>
     </w:p>
   </w:comment>
-  <w:comment w:id="2" w:author="Shay Hill" w:date="2024-03-29T12:10:00Z" w:initials="SH">
+  <w:comment w:id="3" w:author="Shay Hill" w:date="2024-03-29T12:10:00Z" w:initials="SH">
     <w:p>
       <w:pPr>
         <w:pStyle w:val="CommentText"/>
@@ -176,7 +309,7 @@
       </w:r>
     </w:p>
   </w:comment>
-  <w:comment w:id="3" w:author="Shay Hill" w:date="2024-03-29T12:28:00Z" w:initials="SH">
+  <w:comment w:id="4" w:author="Shay Hill" w:date="2024-03-29T12:28:00Z" w:initials="SH">
     <w:p>
       <w:pPr>
         <w:pStyle w:val="CommentText"/>
@@ -189,6 +322,70 @@
       </w:r>
       <w:r>
         <w:t>Comment on subset starting with tempor</w:t>
+      </w:r>
+    </w:p>
+  </w:comment>
+  <w:comment w:id="5" w:author="Randy Bartels" w:date="2024-03-28T17:22:00Z" w:initials="RB">
+    <w:p>
+      <w:pPr>
+        <w:pStyle w:val="CommentText"/>
+      </w:pPr>
+      <w:r>
+        <w:rPr>
+          <w:rStyle w:val="CommentReference"/>
+        </w:rPr>
+        <w:annotationRef/>
+      </w:r>
+      <w:r>
+        <w:t>COMMENT on par 5</w:t>
+      </w:r>
+    </w:p>
+  </w:comment>
+  <w:comment w:id="6" w:author="Randy Bartels" w:date="2024-03-28T17:22:00Z" w:initials="RB">
+    <w:p>
+      <w:pPr>
+        <w:pStyle w:val="CommentText"/>
+      </w:pPr>
+      <w:r>
+        <w:rPr>
+          <w:rStyle w:val="CommentReference"/>
+        </w:rPr>
+        <w:annotationRef/>
+      </w:r>
+      <w:r>
+        <w:t>RESPONSE to comment on par 5</w:t>
+      </w:r>
+    </w:p>
+  </w:comment>
+  <w:comment w:id="7" w:author="Shay Hill" w:date="2024-03-29T12:10:00Z" w:initials="SH">
+    <w:p>
+      <w:pPr>
+        <w:pStyle w:val="CommentText"/>
+      </w:pPr>
+      <w:r>
+        <w:rPr>
+          <w:rStyle w:val="CommentReference"/>
+        </w:rPr>
+        <w:annotationRef/>
+      </w:r>
+      <w:r>
+        <w:t>Response from Shay Hill on par 5</w:t>
+      </w:r>
+    </w:p>
+  </w:comment>
+  <w:comment w:id="8" w:author="Shay Hill" w:date="2024-03-29T12:28:00Z" w:initials="SH">
+    <w:p>
+      <w:pPr>
+        <w:pStyle w:val="CommentText"/>
+      </w:pPr>
+      <w:r>
+        <w:rPr>
+          <w:rStyle w:val="CommentReference"/>
+        </w:rPr>
+        <w:annotationRef/>
+      </w:r>
+      <w:r>
+        <w:t>Comment on subset starting with tempor on par 5</w:t>
       </w:r>
     </w:p>
   </w:comment>
@@ -201,6 +398,10 @@
   <w15:commentEx w15:paraId="4C21A377" w15:paraIdParent="583A902F" w15:done="0"/>
   <w15:commentEx w15:paraId="14F46CAD" w15:paraIdParent="583A902F" w15:done="0"/>
   <w15:commentEx w15:paraId="4B421F4A" w15:done="0"/>
+  <w15:commentEx w15:paraId="1FA6ABFF" w15:done="0"/>
+  <w15:commentEx w15:paraId="582117DF" w15:paraIdParent="1FA6ABFF" w15:done="0"/>
+  <w15:commentEx w15:paraId="089DB5BC" w15:paraIdParent="1FA6ABFF" w15:done="0"/>
+  <w15:commentEx w15:paraId="25519A1B" w15:done="0"/>
 </w15:commentsEx>
 </file>
 
@@ -210,6 +411,10 @@
   <w16cex:commentExtensible w16cex:durableId="33DD8B63" w16cex:dateUtc="2024-03-28T21:22:00Z"/>
   <w16cex:commentExtensible w16cex:durableId="10FC4BCE" w16cex:dateUtc="2024-03-29T17:10:00Z"/>
   <w16cex:commentExtensible w16cex:durableId="40B0EF44" w16cex:dateUtc="2024-03-29T17:28:00Z"/>
+  <w16cex:commentExtensible w16cex:durableId="16641D35" w16cex:dateUtc="2024-03-28T21:22:00Z"/>
+  <w16cex:commentExtensible w16cex:durableId="2EAAC5B9" w16cex:dateUtc="2024-03-28T21:22:00Z"/>
+  <w16cex:commentExtensible w16cex:durableId="32C3C22F" w16cex:dateUtc="2024-03-29T17:10:00Z"/>
+  <w16cex:commentExtensible w16cex:durableId="3DBA40F0" w16cex:dateUtc="2024-03-29T17:28:00Z"/>
 </w16cex:commentsExtensible>
 </file>
 
@@ -219,6 +424,10 @@
   <w16cid:commentId w16cid:paraId="4C21A377" w16cid:durableId="33DD8B63"/>
   <w16cid:commentId w16cid:paraId="14F46CAD" w16cid:durableId="10FC4BCE"/>
   <w16cid:commentId w16cid:paraId="4B421F4A" w16cid:durableId="40B0EF44"/>
+  <w16cid:commentId w16cid:paraId="1FA6ABFF" w16cid:durableId="16641D35"/>
+  <w16cid:commentId w16cid:paraId="582117DF" w16cid:durableId="2EAAC5B9"/>
+  <w16cid:commentId w16cid:paraId="089DB5BC" w16cid:durableId="32C3C22F"/>
+  <w16cid:commentId w16cid:paraId="25519A1B" w16cid:durableId="3DBA40F0"/>
 </w16cid:commentsIds>
 </file>
 

</xml_diff>